<commit_message>
docs: tambahkan link repository GitHub ke dokumen laporan
</commit_message>
<xml_diff>
--- a/Laporan_Design_Pattern.docx
+++ b/Laporan_Design_Pattern.docx
@@ -432,6 +432,38 @@
       </w:pPr>
       <w:r>
         <w:t>Menghasilkan dokumentasi lengkap berupa laporan tertulis dan implementasi kode yang teruji.</w:t>
+      </w:r>
+    </w:p>
+    <w:p>
+      <w:pPr>
+        <w:pStyle w:val="Heading2"/>
+      </w:pPr>
+      <w:r>
+        <w:t>Repository Kode Program</w:t>
+      </w:r>
+    </w:p>
+    <w:p>
+      <w:pPr>
+        <w:pStyle w:val="Heading2"/>
+      </w:pPr>
+      <w:r>
+        <w:t>Seluruh kode program pada tugas besar ini telah diunggah ke GitHub dan dapat diakses pada link berikut:</w:t>
+      </w:r>
+    </w:p>
+    <w:p>
+      <w:pPr>
+        <w:pStyle w:val="Heading2"/>
+      </w:pPr>
+      <w:r>
+        <w:t>https://github.com/wawanmain22/library-management-system-design-pattern</w:t>
+      </w:r>
+    </w:p>
+    <w:p>
+      <w:pPr>
+        <w:pStyle w:val="Heading2"/>
+      </w:pPr>
+      <w:r>
+        <w:t>Repository ini berisi seluruh source code implementasi 5 design pattern (Builder, Prototype, Decorator, State, Strategy), file main.go sebagai entry point, serta dokumentasi pendukung termasuk class diagram dan catatan implementasi.</w:t>
       </w:r>
     </w:p>
     <w:p>

</xml_diff>